<commit_message>
Modelagem conceitual atualizada e tabela de validacao iniciadas
</commit_message>
<xml_diff>
--- a/Banco de Dados/SPMedGroup_ModelagemConceitual.docx
+++ b/Banco de Dados/SPMedGroup_ModelagemConceitual.docx
@@ -3,6 +3,1313 @@
 <w:document xmlns:wpc="http://schemas.microsoft.com/office/word/2010/wordprocessingCanvas" xmlns:cx="http://schemas.microsoft.com/office/drawing/2014/chartex" xmlns:mc="http://schemas.openxmlformats.org/markup-compatibility/2006" xmlns:o="urn:schemas-microsoft-com:office:office" xmlns:r="http://schemas.openxmlformats.org/officeDocument/2006/relationships" xmlns:m="http://schemas.openxmlformats.org/officeDocument/2006/math" xmlns:v="urn:schemas-microsoft-com:vml" xmlns:wp14="http://schemas.microsoft.com/office/word/2010/wordprocessingDrawing" xmlns:wp="http://schemas.openxmlformats.org/drawingml/2006/wordprocessingDrawing" xmlns:w10="urn:schemas-microsoft-com:office:word" xmlns:w="http://schemas.openxmlformats.org/wordprocessingml/2006/main" xmlns:w14="http://schemas.microsoft.com/office/word/2010/wordml" xmlns:w15="http://schemas.microsoft.com/office/word/2012/wordml" xmlns:w16se="http://schemas.microsoft.com/office/word/2015/wordml/symex" xmlns:wpg="http://schemas.microsoft.com/office/word/2010/wordprocessingGroup" xmlns:wpi="http://schemas.microsoft.com/office/word/2010/wordprocessingInk" xmlns:wne="http://schemas.microsoft.com/office/word/2006/wordml" xmlns:wps="http://schemas.microsoft.com/office/word/2010/wordprocessingShape" mc:Ignorable="w14 w15 w16se wp14">
   <w:body>
     <w:p>
+      <w:pPr>
+        <w:rPr>
+          <w:b/>
+          <w:sz w:val="32"/>
+        </w:rPr>
+      </w:pPr>
+      <w:r>
+        <w:rPr>
+          <w:b/>
+          <w:sz w:val="32"/>
+        </w:rPr>
+        <w:t>Modelagem Conceitual</w:t>
+      </w:r>
+    </w:p>
+    <w:p/>
+    <w:tbl>
+      <w:tblPr>
+        <w:tblStyle w:val="Tabelacomgrade"/>
+        <w:tblpPr w:leftFromText="141" w:rightFromText="141" w:vertAnchor="text" w:horzAnchor="margin" w:tblpY="151"/>
+        <w:tblW w:w="0" w:type="auto"/>
+        <w:tblBorders>
+          <w:top w:val="dotted" w:sz="4" w:space="0" w:color="auto"/>
+          <w:left w:val="dotted" w:sz="4" w:space="0" w:color="auto"/>
+          <w:bottom w:val="dotted" w:sz="4" w:space="0" w:color="auto"/>
+          <w:right w:val="dotted" w:sz="4" w:space="0" w:color="auto"/>
+          <w:insideH w:val="dotted" w:sz="4" w:space="0" w:color="auto"/>
+          <w:insideV w:val="dotted" w:sz="4" w:space="0" w:color="auto"/>
+        </w:tblBorders>
+        <w:tblLook w:val="04A0" w:firstRow="1" w:lastRow="0" w:firstColumn="1" w:lastColumn="0" w:noHBand="0" w:noVBand="1"/>
+      </w:tblPr>
+      <w:tblGrid>
+        <w:gridCol w:w="4247"/>
+        <w:gridCol w:w="4247"/>
+      </w:tblGrid>
+      <w:tr>
+        <w:trPr>
+          <w:trHeight w:val="377"/>
+        </w:trPr>
+        <w:tc>
+          <w:tcPr>
+            <w:tcW w:w="4247" w:type="dxa"/>
+            <w:shd w:val="clear" w:color="auto" w:fill="E7E6E6" w:themeFill="background2"/>
+          </w:tcPr>
+          <w:p>
+            <w:pPr>
+              <w:rPr>
+                <w:b/>
+              </w:rPr>
+            </w:pPr>
+            <w:r>
+              <w:rPr>
+                <w:b/>
+              </w:rPr>
+              <w:t>Tabela</w:t>
+            </w:r>
+          </w:p>
+        </w:tc>
+        <w:tc>
+          <w:tcPr>
+            <w:tcW w:w="4247" w:type="dxa"/>
+            <w:shd w:val="clear" w:color="auto" w:fill="E7E6E6" w:themeFill="background2"/>
+          </w:tcPr>
+          <w:p>
+            <w:pPr>
+              <w:rPr>
+                <w:b/>
+              </w:rPr>
+            </w:pPr>
+            <w:r>
+              <w:rPr>
+                <w:b/>
+              </w:rPr>
+              <w:t>Campos</w:t>
+            </w:r>
+          </w:p>
+        </w:tc>
+      </w:tr>
+      <w:tr>
+        <w:tc>
+          <w:tcPr>
+            <w:tcW w:w="4247" w:type="dxa"/>
+          </w:tcPr>
+          <w:p>
+            <w:bookmarkStart w:id="0" w:name="_GoBack" w:colFirst="1" w:colLast="1"/>
+            <w:r>
+              <w:t>CLÍNICAS</w:t>
+            </w:r>
+          </w:p>
+        </w:tc>
+        <w:tc>
+          <w:tcPr>
+            <w:tcW w:w="4247" w:type="dxa"/>
+          </w:tcPr>
+          <w:p>
+            <w:r>
+              <w:t>Nome</w:t>
+            </w:r>
+          </w:p>
+        </w:tc>
+      </w:tr>
+      <w:tr>
+        <w:tc>
+          <w:tcPr>
+            <w:tcW w:w="4247" w:type="dxa"/>
+          </w:tcPr>
+          <w:p/>
+        </w:tc>
+        <w:tc>
+          <w:tcPr>
+            <w:tcW w:w="4247" w:type="dxa"/>
+          </w:tcPr>
+          <w:p>
+            <w:r>
+              <w:t>Razão Social</w:t>
+            </w:r>
+          </w:p>
+        </w:tc>
+      </w:tr>
+      <w:tr>
+        <w:tc>
+          <w:tcPr>
+            <w:tcW w:w="4247" w:type="dxa"/>
+          </w:tcPr>
+          <w:p/>
+        </w:tc>
+        <w:tc>
+          <w:tcPr>
+            <w:tcW w:w="4247" w:type="dxa"/>
+          </w:tcPr>
+          <w:p>
+            <w:r>
+              <w:t>CNPJ</w:t>
+            </w:r>
+          </w:p>
+        </w:tc>
+      </w:tr>
+      <w:tr>
+        <w:tc>
+          <w:tcPr>
+            <w:tcW w:w="4247" w:type="dxa"/>
+          </w:tcPr>
+          <w:p/>
+        </w:tc>
+        <w:tc>
+          <w:tcPr>
+            <w:tcW w:w="4247" w:type="dxa"/>
+          </w:tcPr>
+          <w:p>
+            <w:r>
+              <w:t>Endereço</w:t>
+            </w:r>
+          </w:p>
+        </w:tc>
+      </w:tr>
+      <w:tr>
+        <w:tc>
+          <w:tcPr>
+            <w:tcW w:w="4247" w:type="dxa"/>
+          </w:tcPr>
+          <w:p/>
+        </w:tc>
+        <w:tc>
+          <w:tcPr>
+            <w:tcW w:w="4247" w:type="dxa"/>
+          </w:tcPr>
+          <w:p>
+            <w:r>
+              <w:t>CEP</w:t>
+            </w:r>
+          </w:p>
+        </w:tc>
+      </w:tr>
+      <w:tr>
+        <w:tc>
+          <w:tcPr>
+            <w:tcW w:w="4247" w:type="dxa"/>
+          </w:tcPr>
+          <w:p/>
+        </w:tc>
+        <w:tc>
+          <w:tcPr>
+            <w:tcW w:w="4247" w:type="dxa"/>
+          </w:tcPr>
+          <w:p>
+            <w:r>
+              <w:t>Telefone</w:t>
+            </w:r>
+          </w:p>
+        </w:tc>
+      </w:tr>
+      <w:bookmarkEnd w:id="0"/>
+    </w:tbl>
+    <w:p/>
+    <w:tbl>
+      <w:tblPr>
+        <w:tblStyle w:val="Tabelacomgrade"/>
+        <w:tblpPr w:leftFromText="141" w:rightFromText="141" w:vertAnchor="text" w:horzAnchor="margin" w:tblpY="-46"/>
+        <w:tblW w:w="0" w:type="auto"/>
+        <w:tblBorders>
+          <w:top w:val="dotted" w:sz="4" w:space="0" w:color="auto"/>
+          <w:left w:val="dotted" w:sz="4" w:space="0" w:color="auto"/>
+          <w:bottom w:val="dotted" w:sz="4" w:space="0" w:color="auto"/>
+          <w:right w:val="dotted" w:sz="4" w:space="0" w:color="auto"/>
+          <w:insideH w:val="dotted" w:sz="4" w:space="0" w:color="auto"/>
+          <w:insideV w:val="dotted" w:sz="4" w:space="0" w:color="auto"/>
+        </w:tblBorders>
+        <w:tblLook w:val="04A0" w:firstRow="1" w:lastRow="0" w:firstColumn="1" w:lastColumn="0" w:noHBand="0" w:noVBand="1"/>
+      </w:tblPr>
+      <w:tblGrid>
+        <w:gridCol w:w="4247"/>
+        <w:gridCol w:w="4247"/>
+      </w:tblGrid>
+      <w:tr>
+        <w:trPr>
+          <w:trHeight w:val="377"/>
+        </w:trPr>
+        <w:tc>
+          <w:tcPr>
+            <w:tcW w:w="4247" w:type="dxa"/>
+            <w:shd w:val="clear" w:color="auto" w:fill="E7E6E6" w:themeFill="background2"/>
+          </w:tcPr>
+          <w:p>
+            <w:pPr>
+              <w:rPr>
+                <w:b/>
+              </w:rPr>
+            </w:pPr>
+            <w:r>
+              <w:rPr>
+                <w:b/>
+              </w:rPr>
+              <w:t>Tabela</w:t>
+            </w:r>
+          </w:p>
+        </w:tc>
+        <w:tc>
+          <w:tcPr>
+            <w:tcW w:w="4247" w:type="dxa"/>
+            <w:shd w:val="clear" w:color="auto" w:fill="E7E6E6" w:themeFill="background2"/>
+          </w:tcPr>
+          <w:p>
+            <w:pPr>
+              <w:rPr>
+                <w:b/>
+              </w:rPr>
+            </w:pPr>
+            <w:r>
+              <w:rPr>
+                <w:b/>
+              </w:rPr>
+              <w:t>Campos</w:t>
+            </w:r>
+          </w:p>
+        </w:tc>
+      </w:tr>
+      <w:tr>
+        <w:tc>
+          <w:tcPr>
+            <w:tcW w:w="4247" w:type="dxa"/>
+          </w:tcPr>
+          <w:p>
+            <w:r>
+              <w:t>ESPECIALIDADES</w:t>
+            </w:r>
+          </w:p>
+        </w:tc>
+        <w:tc>
+          <w:tcPr>
+            <w:tcW w:w="4247" w:type="dxa"/>
+          </w:tcPr>
+          <w:p>
+            <w:r>
+              <w:t>Nome</w:t>
+            </w:r>
+          </w:p>
+        </w:tc>
+      </w:tr>
+    </w:tbl>
+    <w:p/>
+    <w:tbl>
+      <w:tblPr>
+        <w:tblStyle w:val="Tabelacomgrade"/>
+        <w:tblpPr w:leftFromText="141" w:rightFromText="141" w:vertAnchor="text" w:horzAnchor="margin" w:tblpY="26"/>
+        <w:tblW w:w="0" w:type="auto"/>
+        <w:tblBorders>
+          <w:top w:val="dotted" w:sz="4" w:space="0" w:color="auto"/>
+          <w:left w:val="dotted" w:sz="4" w:space="0" w:color="auto"/>
+          <w:bottom w:val="dotted" w:sz="4" w:space="0" w:color="auto"/>
+          <w:right w:val="dotted" w:sz="4" w:space="0" w:color="auto"/>
+          <w:insideH w:val="dotted" w:sz="4" w:space="0" w:color="auto"/>
+          <w:insideV w:val="dotted" w:sz="4" w:space="0" w:color="auto"/>
+        </w:tblBorders>
+        <w:tblLook w:val="04A0" w:firstRow="1" w:lastRow="0" w:firstColumn="1" w:lastColumn="0" w:noHBand="0" w:noVBand="1"/>
+      </w:tblPr>
+      <w:tblGrid>
+        <w:gridCol w:w="4247"/>
+        <w:gridCol w:w="4247"/>
+      </w:tblGrid>
+      <w:tr>
+        <w:trPr>
+          <w:trHeight w:val="377"/>
+        </w:trPr>
+        <w:tc>
+          <w:tcPr>
+            <w:tcW w:w="4247" w:type="dxa"/>
+            <w:shd w:val="clear" w:color="auto" w:fill="E7E6E6" w:themeFill="background2"/>
+          </w:tcPr>
+          <w:p>
+            <w:pPr>
+              <w:rPr>
+                <w:b/>
+              </w:rPr>
+            </w:pPr>
+            <w:r>
+              <w:rPr>
+                <w:b/>
+              </w:rPr>
+              <w:t>Tabela</w:t>
+            </w:r>
+          </w:p>
+        </w:tc>
+        <w:tc>
+          <w:tcPr>
+            <w:tcW w:w="4247" w:type="dxa"/>
+            <w:shd w:val="clear" w:color="auto" w:fill="E7E6E6" w:themeFill="background2"/>
+          </w:tcPr>
+          <w:p>
+            <w:pPr>
+              <w:rPr>
+                <w:b/>
+              </w:rPr>
+            </w:pPr>
+            <w:r>
+              <w:rPr>
+                <w:b/>
+              </w:rPr>
+              <w:t>Campos</w:t>
+            </w:r>
+          </w:p>
+        </w:tc>
+      </w:tr>
+      <w:tr>
+        <w:tc>
+          <w:tcPr>
+            <w:tcW w:w="4247" w:type="dxa"/>
+          </w:tcPr>
+          <w:p>
+            <w:r>
+              <w:t>MÉTODOS TERAPÊUTICOS</w:t>
+            </w:r>
+          </w:p>
+        </w:tc>
+        <w:tc>
+          <w:tcPr>
+            <w:tcW w:w="4247" w:type="dxa"/>
+          </w:tcPr>
+          <w:p>
+            <w:r>
+              <w:t>Nome</w:t>
+            </w:r>
+          </w:p>
+        </w:tc>
+      </w:tr>
+    </w:tbl>
+    <w:p/>
+    <w:tbl>
+      <w:tblPr>
+        <w:tblStyle w:val="Tabelacomgrade"/>
+        <w:tblW w:w="0" w:type="auto"/>
+        <w:tblBorders>
+          <w:top w:val="dotted" w:sz="4" w:space="0" w:color="auto"/>
+          <w:left w:val="dotted" w:sz="4" w:space="0" w:color="auto"/>
+          <w:bottom w:val="dotted" w:sz="4" w:space="0" w:color="auto"/>
+          <w:right w:val="dotted" w:sz="4" w:space="0" w:color="auto"/>
+          <w:insideH w:val="dotted" w:sz="4" w:space="0" w:color="auto"/>
+          <w:insideV w:val="dotted" w:sz="4" w:space="0" w:color="auto"/>
+        </w:tblBorders>
+        <w:tblLook w:val="04A0" w:firstRow="1" w:lastRow="0" w:firstColumn="1" w:lastColumn="0" w:noHBand="0" w:noVBand="1"/>
+      </w:tblPr>
+      <w:tblGrid>
+        <w:gridCol w:w="4247"/>
+        <w:gridCol w:w="4247"/>
+      </w:tblGrid>
+      <w:tr>
+        <w:trPr>
+          <w:trHeight w:val="377"/>
+        </w:trPr>
+        <w:tc>
+          <w:tcPr>
+            <w:tcW w:w="4247" w:type="dxa"/>
+            <w:shd w:val="clear" w:color="auto" w:fill="E7E6E6" w:themeFill="background2"/>
+          </w:tcPr>
+          <w:p>
+            <w:pPr>
+              <w:rPr>
+                <w:b/>
+              </w:rPr>
+            </w:pPr>
+            <w:r>
+              <w:rPr>
+                <w:b/>
+              </w:rPr>
+              <w:t>Tabela</w:t>
+            </w:r>
+          </w:p>
+        </w:tc>
+        <w:tc>
+          <w:tcPr>
+            <w:tcW w:w="4247" w:type="dxa"/>
+            <w:shd w:val="clear" w:color="auto" w:fill="E7E6E6" w:themeFill="background2"/>
+          </w:tcPr>
+          <w:p>
+            <w:pPr>
+              <w:rPr>
+                <w:b/>
+              </w:rPr>
+            </w:pPr>
+            <w:r>
+              <w:rPr>
+                <w:b/>
+              </w:rPr>
+              <w:t>Campos</w:t>
+            </w:r>
+          </w:p>
+        </w:tc>
+      </w:tr>
+      <w:tr>
+        <w:tc>
+          <w:tcPr>
+            <w:tcW w:w="4247" w:type="dxa"/>
+          </w:tcPr>
+          <w:p>
+            <w:r>
+              <w:t>MÉDICOS</w:t>
+            </w:r>
+          </w:p>
+        </w:tc>
+        <w:tc>
+          <w:tcPr>
+            <w:tcW w:w="4247" w:type="dxa"/>
+          </w:tcPr>
+          <w:p>
+            <w:r>
+              <w:t>Nome</w:t>
+            </w:r>
+          </w:p>
+        </w:tc>
+      </w:tr>
+      <w:tr>
+        <w:tc>
+          <w:tcPr>
+            <w:tcW w:w="4247" w:type="dxa"/>
+          </w:tcPr>
+          <w:p/>
+        </w:tc>
+        <w:tc>
+          <w:tcPr>
+            <w:tcW w:w="4247" w:type="dxa"/>
+          </w:tcPr>
+          <w:p>
+            <w:r>
+              <w:t>CRM</w:t>
+            </w:r>
+          </w:p>
+        </w:tc>
+      </w:tr>
+      <w:tr>
+        <w:tc>
+          <w:tcPr>
+            <w:tcW w:w="4247" w:type="dxa"/>
+          </w:tcPr>
+          <w:p/>
+        </w:tc>
+        <w:tc>
+          <w:tcPr>
+            <w:tcW w:w="4247" w:type="dxa"/>
+          </w:tcPr>
+          <w:p>
+            <w:r>
+              <w:t>ID_</w:t>
+            </w:r>
+            <w:r>
+              <w:t>Especialidade</w:t>
+            </w:r>
+          </w:p>
+        </w:tc>
+      </w:tr>
+      <w:tr>
+        <w:tc>
+          <w:tcPr>
+            <w:tcW w:w="4247" w:type="dxa"/>
+          </w:tcPr>
+          <w:p/>
+        </w:tc>
+        <w:tc>
+          <w:tcPr>
+            <w:tcW w:w="4247" w:type="dxa"/>
+          </w:tcPr>
+          <w:p>
+            <w:r>
+              <w:t xml:space="preserve">ID_Método </w:t>
+            </w:r>
+            <w:r>
+              <w:t>Terapêutico</w:t>
+            </w:r>
+          </w:p>
+        </w:tc>
+      </w:tr>
+    </w:tbl>
+    <w:p/>
+    <w:tbl>
+      <w:tblPr>
+        <w:tblStyle w:val="Tabelacomgrade"/>
+        <w:tblW w:w="0" w:type="auto"/>
+        <w:tblBorders>
+          <w:top w:val="dotted" w:sz="4" w:space="0" w:color="auto"/>
+          <w:left w:val="dotted" w:sz="4" w:space="0" w:color="auto"/>
+          <w:bottom w:val="dotted" w:sz="4" w:space="0" w:color="auto"/>
+          <w:right w:val="dotted" w:sz="4" w:space="0" w:color="auto"/>
+          <w:insideH w:val="dotted" w:sz="4" w:space="0" w:color="auto"/>
+          <w:insideV w:val="dotted" w:sz="4" w:space="0" w:color="auto"/>
+        </w:tblBorders>
+        <w:tblLook w:val="04A0" w:firstRow="1" w:lastRow="0" w:firstColumn="1" w:lastColumn="0" w:noHBand="0" w:noVBand="1"/>
+      </w:tblPr>
+      <w:tblGrid>
+        <w:gridCol w:w="4247"/>
+        <w:gridCol w:w="4247"/>
+      </w:tblGrid>
+      <w:tr>
+        <w:trPr>
+          <w:trHeight w:val="377"/>
+        </w:trPr>
+        <w:tc>
+          <w:tcPr>
+            <w:tcW w:w="4247" w:type="dxa"/>
+            <w:shd w:val="clear" w:color="auto" w:fill="E7E6E6" w:themeFill="background2"/>
+          </w:tcPr>
+          <w:p>
+            <w:pPr>
+              <w:rPr>
+                <w:b/>
+              </w:rPr>
+            </w:pPr>
+            <w:r>
+              <w:rPr>
+                <w:b/>
+              </w:rPr>
+              <w:t>Tabela</w:t>
+            </w:r>
+          </w:p>
+        </w:tc>
+        <w:tc>
+          <w:tcPr>
+            <w:tcW w:w="4247" w:type="dxa"/>
+            <w:shd w:val="clear" w:color="auto" w:fill="E7E6E6" w:themeFill="background2"/>
+          </w:tcPr>
+          <w:p>
+            <w:pPr>
+              <w:rPr>
+                <w:b/>
+              </w:rPr>
+            </w:pPr>
+            <w:r>
+              <w:rPr>
+                <w:b/>
+              </w:rPr>
+              <w:t>Campos</w:t>
+            </w:r>
+          </w:p>
+        </w:tc>
+      </w:tr>
+      <w:tr>
+        <w:tc>
+          <w:tcPr>
+            <w:tcW w:w="4247" w:type="dxa"/>
+          </w:tcPr>
+          <w:p>
+            <w:r>
+              <w:t>PACIENTES</w:t>
+            </w:r>
+          </w:p>
+        </w:tc>
+        <w:tc>
+          <w:tcPr>
+            <w:tcW w:w="4247" w:type="dxa"/>
+          </w:tcPr>
+          <w:p>
+            <w:r>
+              <w:t>Nome</w:t>
+            </w:r>
+          </w:p>
+        </w:tc>
+      </w:tr>
+      <w:tr>
+        <w:tc>
+          <w:tcPr>
+            <w:tcW w:w="4247" w:type="dxa"/>
+          </w:tcPr>
+          <w:p/>
+        </w:tc>
+        <w:tc>
+          <w:tcPr>
+            <w:tcW w:w="4247" w:type="dxa"/>
+          </w:tcPr>
+          <w:p>
+            <w:r>
+              <w:t>ID_Usuário</w:t>
+            </w:r>
+          </w:p>
+        </w:tc>
+      </w:tr>
+      <w:tr>
+        <w:tc>
+          <w:tcPr>
+            <w:tcW w:w="4247" w:type="dxa"/>
+          </w:tcPr>
+          <w:p/>
+        </w:tc>
+        <w:tc>
+          <w:tcPr>
+            <w:tcW w:w="4247" w:type="dxa"/>
+          </w:tcPr>
+          <w:p>
+            <w:r>
+              <w:t>RG</w:t>
+            </w:r>
+          </w:p>
+        </w:tc>
+      </w:tr>
+      <w:tr>
+        <w:tc>
+          <w:tcPr>
+            <w:tcW w:w="4247" w:type="dxa"/>
+          </w:tcPr>
+          <w:p/>
+        </w:tc>
+        <w:tc>
+          <w:tcPr>
+            <w:tcW w:w="4247" w:type="dxa"/>
+          </w:tcPr>
+          <w:p>
+            <w:r>
+              <w:t>CPF</w:t>
+            </w:r>
+          </w:p>
+        </w:tc>
+      </w:tr>
+      <w:tr>
+        <w:tc>
+          <w:tcPr>
+            <w:tcW w:w="4247" w:type="dxa"/>
+          </w:tcPr>
+          <w:p/>
+        </w:tc>
+        <w:tc>
+          <w:tcPr>
+            <w:tcW w:w="4247" w:type="dxa"/>
+          </w:tcPr>
+          <w:p>
+            <w:r>
+              <w:t>Data de Nascimento</w:t>
+            </w:r>
+          </w:p>
+        </w:tc>
+      </w:tr>
+      <w:tr>
+        <w:tc>
+          <w:tcPr>
+            <w:tcW w:w="4247" w:type="dxa"/>
+          </w:tcPr>
+          <w:p/>
+        </w:tc>
+        <w:tc>
+          <w:tcPr>
+            <w:tcW w:w="4247" w:type="dxa"/>
+          </w:tcPr>
+          <w:p>
+            <w:r>
+              <w:t>Endereço</w:t>
+            </w:r>
+          </w:p>
+        </w:tc>
+      </w:tr>
+      <w:tr>
+        <w:tc>
+          <w:tcPr>
+            <w:tcW w:w="4247" w:type="dxa"/>
+          </w:tcPr>
+          <w:p/>
+        </w:tc>
+        <w:tc>
+          <w:tcPr>
+            <w:tcW w:w="4247" w:type="dxa"/>
+          </w:tcPr>
+          <w:p>
+            <w:r>
+              <w:t>CEP</w:t>
+            </w:r>
+          </w:p>
+        </w:tc>
+      </w:tr>
+      <w:tr>
+        <w:tc>
+          <w:tcPr>
+            <w:tcW w:w="4247" w:type="dxa"/>
+          </w:tcPr>
+          <w:p/>
+        </w:tc>
+        <w:tc>
+          <w:tcPr>
+            <w:tcW w:w="4247" w:type="dxa"/>
+          </w:tcPr>
+          <w:p>
+            <w:r>
+              <w:t>Telefone</w:t>
+            </w:r>
+          </w:p>
+        </w:tc>
+      </w:tr>
+      <w:tr>
+        <w:tc>
+          <w:tcPr>
+            <w:tcW w:w="4247" w:type="dxa"/>
+          </w:tcPr>
+          <w:p/>
+        </w:tc>
+        <w:tc>
+          <w:tcPr>
+            <w:tcW w:w="4247" w:type="dxa"/>
+          </w:tcPr>
+          <w:p>
+            <w:r>
+              <w:t>ID_Prontuário</w:t>
+            </w:r>
+          </w:p>
+        </w:tc>
+      </w:tr>
+    </w:tbl>
+    <w:p/>
+    <w:tbl>
+      <w:tblPr>
+        <w:tblStyle w:val="Tabelacomgrade"/>
+        <w:tblW w:w="0" w:type="auto"/>
+        <w:tblBorders>
+          <w:top w:val="dotted" w:sz="4" w:space="0" w:color="auto"/>
+          <w:left w:val="dotted" w:sz="4" w:space="0" w:color="auto"/>
+          <w:bottom w:val="dotted" w:sz="4" w:space="0" w:color="auto"/>
+          <w:right w:val="dotted" w:sz="4" w:space="0" w:color="auto"/>
+          <w:insideH w:val="dotted" w:sz="4" w:space="0" w:color="auto"/>
+          <w:insideV w:val="dotted" w:sz="4" w:space="0" w:color="auto"/>
+        </w:tblBorders>
+        <w:tblLook w:val="04A0" w:firstRow="1" w:lastRow="0" w:firstColumn="1" w:lastColumn="0" w:noHBand="0" w:noVBand="1"/>
+      </w:tblPr>
+      <w:tblGrid>
+        <w:gridCol w:w="4247"/>
+        <w:gridCol w:w="4247"/>
+      </w:tblGrid>
+      <w:tr>
+        <w:trPr>
+          <w:trHeight w:val="377"/>
+        </w:trPr>
+        <w:tc>
+          <w:tcPr>
+            <w:tcW w:w="4247" w:type="dxa"/>
+            <w:shd w:val="clear" w:color="auto" w:fill="E7E6E6" w:themeFill="background2"/>
+          </w:tcPr>
+          <w:p>
+            <w:pPr>
+              <w:rPr>
+                <w:b/>
+              </w:rPr>
+            </w:pPr>
+            <w:r>
+              <w:rPr>
+                <w:b/>
+              </w:rPr>
+              <w:t>Tabela</w:t>
+            </w:r>
+          </w:p>
+        </w:tc>
+        <w:tc>
+          <w:tcPr>
+            <w:tcW w:w="4247" w:type="dxa"/>
+            <w:shd w:val="clear" w:color="auto" w:fill="E7E6E6" w:themeFill="background2"/>
+          </w:tcPr>
+          <w:p>
+            <w:pPr>
+              <w:rPr>
+                <w:b/>
+              </w:rPr>
+            </w:pPr>
+            <w:r>
+              <w:rPr>
+                <w:b/>
+              </w:rPr>
+              <w:t>Campos</w:t>
+            </w:r>
+          </w:p>
+        </w:tc>
+      </w:tr>
+      <w:tr>
+        <w:tc>
+          <w:tcPr>
+            <w:tcW w:w="4247" w:type="dxa"/>
+          </w:tcPr>
+          <w:p>
+            <w:r>
+              <w:t>STATUS_CONSULTAS</w:t>
+            </w:r>
+          </w:p>
+        </w:tc>
+        <w:tc>
+          <w:tcPr>
+            <w:tcW w:w="4247" w:type="dxa"/>
+          </w:tcPr>
+          <w:p>
+            <w:r>
+              <w:t>Nome</w:t>
+            </w:r>
+          </w:p>
+        </w:tc>
+      </w:tr>
+    </w:tbl>
+    <w:p/>
+    <w:p>
+      <w:r>
+        <w:br w:type="page"/>
+      </w:r>
+    </w:p>
+    <w:p/>
+    <w:tbl>
+      <w:tblPr>
+        <w:tblStyle w:val="Tabelacomgrade"/>
+        <w:tblW w:w="0" w:type="auto"/>
+        <w:tblBorders>
+          <w:top w:val="dotted" w:sz="4" w:space="0" w:color="auto"/>
+          <w:left w:val="dotted" w:sz="4" w:space="0" w:color="auto"/>
+          <w:bottom w:val="dotted" w:sz="4" w:space="0" w:color="auto"/>
+          <w:right w:val="dotted" w:sz="4" w:space="0" w:color="auto"/>
+          <w:insideH w:val="dotted" w:sz="4" w:space="0" w:color="auto"/>
+          <w:insideV w:val="dotted" w:sz="4" w:space="0" w:color="auto"/>
+        </w:tblBorders>
+        <w:tblLook w:val="04A0" w:firstRow="1" w:lastRow="0" w:firstColumn="1" w:lastColumn="0" w:noHBand="0" w:noVBand="1"/>
+      </w:tblPr>
+      <w:tblGrid>
+        <w:gridCol w:w="4247"/>
+        <w:gridCol w:w="4247"/>
+      </w:tblGrid>
+      <w:tr>
+        <w:trPr>
+          <w:trHeight w:val="377"/>
+        </w:trPr>
+        <w:tc>
+          <w:tcPr>
+            <w:tcW w:w="4247" w:type="dxa"/>
+            <w:shd w:val="clear" w:color="auto" w:fill="E7E6E6" w:themeFill="background2"/>
+          </w:tcPr>
+          <w:p>
+            <w:pPr>
+              <w:rPr>
+                <w:b/>
+              </w:rPr>
+            </w:pPr>
+            <w:r>
+              <w:rPr>
+                <w:b/>
+              </w:rPr>
+              <w:t>Tabela</w:t>
+            </w:r>
+          </w:p>
+        </w:tc>
+        <w:tc>
+          <w:tcPr>
+            <w:tcW w:w="4247" w:type="dxa"/>
+            <w:shd w:val="clear" w:color="auto" w:fill="E7E6E6" w:themeFill="background2"/>
+          </w:tcPr>
+          <w:p>
+            <w:pPr>
+              <w:rPr>
+                <w:b/>
+              </w:rPr>
+            </w:pPr>
+            <w:r>
+              <w:rPr>
+                <w:b/>
+              </w:rPr>
+              <w:t>Campos</w:t>
+            </w:r>
+          </w:p>
+        </w:tc>
+      </w:tr>
+      <w:tr>
+        <w:tc>
+          <w:tcPr>
+            <w:tcW w:w="4247" w:type="dxa"/>
+          </w:tcPr>
+          <w:p>
+            <w:r>
+              <w:t>CONSULTA</w:t>
+            </w:r>
+            <w:r>
+              <w:t>S</w:t>
+            </w:r>
+          </w:p>
+        </w:tc>
+        <w:tc>
+          <w:tcPr>
+            <w:tcW w:w="4247" w:type="dxa"/>
+          </w:tcPr>
+          <w:p>
+            <w:r>
+              <w:t>ID_Médico</w:t>
+            </w:r>
+          </w:p>
+        </w:tc>
+      </w:tr>
+      <w:tr>
+        <w:tc>
+          <w:tcPr>
+            <w:tcW w:w="4247" w:type="dxa"/>
+          </w:tcPr>
+          <w:p/>
+        </w:tc>
+        <w:tc>
+          <w:tcPr>
+            <w:tcW w:w="4247" w:type="dxa"/>
+          </w:tcPr>
+          <w:p>
+            <w:r>
+              <w:t>ID_Paciente</w:t>
+            </w:r>
+          </w:p>
+        </w:tc>
+      </w:tr>
+      <w:tr>
+        <w:tc>
+          <w:tcPr>
+            <w:tcW w:w="4247" w:type="dxa"/>
+          </w:tcPr>
+          <w:p/>
+        </w:tc>
+        <w:tc>
+          <w:tcPr>
+            <w:tcW w:w="4247" w:type="dxa"/>
+          </w:tcPr>
+          <w:p>
+            <w:r>
+              <w:t>ID_Clínica</w:t>
+            </w:r>
+          </w:p>
+        </w:tc>
+      </w:tr>
+      <w:tr>
+        <w:tc>
+          <w:tcPr>
+            <w:tcW w:w="4247" w:type="dxa"/>
+          </w:tcPr>
+          <w:p/>
+        </w:tc>
+        <w:tc>
+          <w:tcPr>
+            <w:tcW w:w="4247" w:type="dxa"/>
+          </w:tcPr>
+          <w:p>
+            <w:r>
+              <w:t>Data</w:t>
+            </w:r>
+          </w:p>
+        </w:tc>
+      </w:tr>
+      <w:tr>
+        <w:tc>
+          <w:tcPr>
+            <w:tcW w:w="4247" w:type="dxa"/>
+          </w:tcPr>
+          <w:p/>
+        </w:tc>
+        <w:tc>
+          <w:tcPr>
+            <w:tcW w:w="4247" w:type="dxa"/>
+          </w:tcPr>
+          <w:p>
+            <w:r>
+              <w:t>Hora</w:t>
+            </w:r>
+          </w:p>
+        </w:tc>
+      </w:tr>
+      <w:tr>
+        <w:tc>
+          <w:tcPr>
+            <w:tcW w:w="4247" w:type="dxa"/>
+          </w:tcPr>
+          <w:p/>
+        </w:tc>
+        <w:tc>
+          <w:tcPr>
+            <w:tcW w:w="4247" w:type="dxa"/>
+          </w:tcPr>
+          <w:p>
+            <w:r>
+              <w:t>ID_Status</w:t>
+            </w:r>
+            <w:r>
+              <w:t xml:space="preserve"> Consulta</w:t>
+            </w:r>
+          </w:p>
+        </w:tc>
+      </w:tr>
+      <w:tr>
+        <w:tc>
+          <w:tcPr>
+            <w:tcW w:w="4247" w:type="dxa"/>
+          </w:tcPr>
+          <w:p/>
+        </w:tc>
+        <w:tc>
+          <w:tcPr>
+            <w:tcW w:w="4247" w:type="dxa"/>
+          </w:tcPr>
+          <w:p>
+            <w:r>
+              <w:t>Observações</w:t>
+            </w:r>
+          </w:p>
+        </w:tc>
+      </w:tr>
+    </w:tbl>
+    <w:p/>
+    <w:tbl>
+      <w:tblPr>
+        <w:tblStyle w:val="Tabelacomgrade"/>
+        <w:tblW w:w="0" w:type="auto"/>
+        <w:tblBorders>
+          <w:top w:val="dotted" w:sz="4" w:space="0" w:color="auto"/>
+          <w:left w:val="dotted" w:sz="4" w:space="0" w:color="auto"/>
+          <w:bottom w:val="dotted" w:sz="4" w:space="0" w:color="auto"/>
+          <w:right w:val="dotted" w:sz="4" w:space="0" w:color="auto"/>
+          <w:insideH w:val="dotted" w:sz="4" w:space="0" w:color="auto"/>
+          <w:insideV w:val="dotted" w:sz="4" w:space="0" w:color="auto"/>
+        </w:tblBorders>
+        <w:tblLook w:val="04A0" w:firstRow="1" w:lastRow="0" w:firstColumn="1" w:lastColumn="0" w:noHBand="0" w:noVBand="1"/>
+      </w:tblPr>
+      <w:tblGrid>
+        <w:gridCol w:w="4247"/>
+        <w:gridCol w:w="4247"/>
+      </w:tblGrid>
+      <w:tr>
+        <w:trPr>
+          <w:trHeight w:val="377"/>
+        </w:trPr>
+        <w:tc>
+          <w:tcPr>
+            <w:tcW w:w="4247" w:type="dxa"/>
+            <w:shd w:val="clear" w:color="auto" w:fill="E7E6E6" w:themeFill="background2"/>
+          </w:tcPr>
+          <w:p>
+            <w:pPr>
+              <w:rPr>
+                <w:b/>
+              </w:rPr>
+            </w:pPr>
+            <w:r>
+              <w:rPr>
+                <w:b/>
+              </w:rPr>
+              <w:t>Tabela</w:t>
+            </w:r>
+          </w:p>
+        </w:tc>
+        <w:tc>
+          <w:tcPr>
+            <w:tcW w:w="4247" w:type="dxa"/>
+            <w:shd w:val="clear" w:color="auto" w:fill="E7E6E6" w:themeFill="background2"/>
+          </w:tcPr>
+          <w:p>
+            <w:pPr>
+              <w:rPr>
+                <w:b/>
+              </w:rPr>
+            </w:pPr>
+            <w:r>
+              <w:rPr>
+                <w:b/>
+              </w:rPr>
+              <w:t>Campos</w:t>
+            </w:r>
+          </w:p>
+        </w:tc>
+      </w:tr>
+      <w:tr>
+        <w:tc>
+          <w:tcPr>
+            <w:tcW w:w="4247" w:type="dxa"/>
+          </w:tcPr>
+          <w:p>
+            <w:r>
+              <w:t>PRONTUÁRIOS</w:t>
+            </w:r>
+          </w:p>
+        </w:tc>
+        <w:tc>
+          <w:tcPr>
+            <w:tcW w:w="4247" w:type="dxa"/>
+          </w:tcPr>
+          <w:p>
+            <w:r>
+              <w:t>Gênero</w:t>
+            </w:r>
+          </w:p>
+        </w:tc>
+      </w:tr>
+      <w:tr>
+        <w:tc>
+          <w:tcPr>
+            <w:tcW w:w="4247" w:type="dxa"/>
+          </w:tcPr>
+          <w:p/>
+        </w:tc>
+        <w:tc>
+          <w:tcPr>
+            <w:tcW w:w="4247" w:type="dxa"/>
+          </w:tcPr>
+          <w:p>
+            <w:r>
+              <w:t>Altura</w:t>
+            </w:r>
+          </w:p>
+        </w:tc>
+      </w:tr>
+      <w:tr>
+        <w:tc>
+          <w:tcPr>
+            <w:tcW w:w="4247" w:type="dxa"/>
+          </w:tcPr>
+          <w:p/>
+        </w:tc>
+        <w:tc>
+          <w:tcPr>
+            <w:tcW w:w="4247" w:type="dxa"/>
+          </w:tcPr>
+          <w:p>
+            <w:r>
+              <w:t>Peso Atual</w:t>
+            </w:r>
+          </w:p>
+        </w:tc>
+      </w:tr>
+      <w:tr>
+        <w:tc>
+          <w:tcPr>
+            <w:tcW w:w="4247" w:type="dxa"/>
+          </w:tcPr>
+          <w:p/>
+        </w:tc>
+        <w:tc>
+          <w:tcPr>
+            <w:tcW w:w="4247" w:type="dxa"/>
+          </w:tcPr>
+          <w:p>
+            <w:r>
+              <w:t>Observações</w:t>
+            </w:r>
+          </w:p>
+        </w:tc>
+      </w:tr>
+    </w:tbl>
+    <w:p/>
+    <w:tbl>
+      <w:tblPr>
+        <w:tblStyle w:val="Tabelacomgrade"/>
+        <w:tblW w:w="0" w:type="auto"/>
+        <w:tblBorders>
+          <w:top w:val="dotted" w:sz="4" w:space="0" w:color="auto"/>
+          <w:left w:val="dotted" w:sz="4" w:space="0" w:color="auto"/>
+          <w:bottom w:val="dotted" w:sz="4" w:space="0" w:color="auto"/>
+          <w:right w:val="dotted" w:sz="4" w:space="0" w:color="auto"/>
+          <w:insideH w:val="dotted" w:sz="4" w:space="0" w:color="auto"/>
+          <w:insideV w:val="dotted" w:sz="4" w:space="0" w:color="auto"/>
+        </w:tblBorders>
+        <w:tblLook w:val="04A0" w:firstRow="1" w:lastRow="0" w:firstColumn="1" w:lastColumn="0" w:noHBand="0" w:noVBand="1"/>
+      </w:tblPr>
+      <w:tblGrid>
+        <w:gridCol w:w="4247"/>
+        <w:gridCol w:w="4247"/>
+      </w:tblGrid>
+      <w:tr>
+        <w:trPr>
+          <w:trHeight w:val="377"/>
+        </w:trPr>
+        <w:tc>
+          <w:tcPr>
+            <w:tcW w:w="4247" w:type="dxa"/>
+            <w:shd w:val="clear" w:color="auto" w:fill="E7E6E6" w:themeFill="background2"/>
+          </w:tcPr>
+          <w:p>
+            <w:pPr>
+              <w:rPr>
+                <w:b/>
+              </w:rPr>
+            </w:pPr>
+            <w:r>
+              <w:rPr>
+                <w:b/>
+              </w:rPr>
+              <w:t>Tabela</w:t>
+            </w:r>
+          </w:p>
+        </w:tc>
+        <w:tc>
+          <w:tcPr>
+            <w:tcW w:w="4247" w:type="dxa"/>
+            <w:shd w:val="clear" w:color="auto" w:fill="E7E6E6" w:themeFill="background2"/>
+          </w:tcPr>
+          <w:p>
+            <w:pPr>
+              <w:rPr>
+                <w:b/>
+              </w:rPr>
+            </w:pPr>
+            <w:r>
+              <w:rPr>
+                <w:b/>
+              </w:rPr>
+              <w:t>Campos</w:t>
+            </w:r>
+          </w:p>
+        </w:tc>
+      </w:tr>
+      <w:tr>
+        <w:tc>
+          <w:tcPr>
+            <w:tcW w:w="4247" w:type="dxa"/>
+          </w:tcPr>
+          <w:p>
+            <w:r>
+              <w:t>USUÁRIOS</w:t>
+            </w:r>
+          </w:p>
+        </w:tc>
+        <w:tc>
+          <w:tcPr>
+            <w:tcW w:w="4247" w:type="dxa"/>
+          </w:tcPr>
+          <w:p>
+            <w:r>
+              <w:t>E-mail</w:t>
+            </w:r>
+          </w:p>
+        </w:tc>
+      </w:tr>
+      <w:tr>
+        <w:tc>
+          <w:tcPr>
+            <w:tcW w:w="4247" w:type="dxa"/>
+          </w:tcPr>
+          <w:p/>
+        </w:tc>
+        <w:tc>
+          <w:tcPr>
+            <w:tcW w:w="4247" w:type="dxa"/>
+          </w:tcPr>
+          <w:p>
+            <w:r>
+              <w:t>Senha</w:t>
+            </w:r>
+          </w:p>
+        </w:tc>
+      </w:tr>
+      <w:tr>
+        <w:tc>
+          <w:tcPr>
+            <w:tcW w:w="4247" w:type="dxa"/>
+          </w:tcPr>
+          <w:p/>
+        </w:tc>
+        <w:tc>
+          <w:tcPr>
+            <w:tcW w:w="4247" w:type="dxa"/>
+          </w:tcPr>
+          <w:p>
+            <w:r>
+              <w:t>Tipo</w:t>
+            </w:r>
+          </w:p>
+        </w:tc>
+      </w:tr>
+      <w:tr>
+        <w:tc>
+          <w:tcPr>
+            <w:tcW w:w="4247" w:type="dxa"/>
+          </w:tcPr>
+          <w:p/>
+        </w:tc>
+        <w:tc>
+          <w:tcPr>
+            <w:tcW w:w="4247" w:type="dxa"/>
+          </w:tcPr>
+          <w:p/>
+        </w:tc>
+      </w:tr>
+    </w:tbl>
+    <w:p/>
+    <w:p/>
+    <w:p/>
+    <w:p/>
+    <w:p>
       <w:r>
         <w:t xml:space="preserve">Usuário </w:t>
       </w:r>
@@ -155,34 +1462,43 @@
       </w:r>
     </w:p>
     <w:p>
-      <w:bookmarkStart w:id="0" w:name="_GoBack"/>
       <w:r>
         <w:t>Especialidade</w:t>
       </w:r>
       <w:r>
         <w:t xml:space="preserve"> – ID, Nome</w:t>
-      </w:r>
-    </w:p>
-    <w:bookmarkEnd w:id="0"/>
-    <w:p>
-      <w:r>
-        <w:t>Método terapêutico – ID, Nome</w:t>
       </w:r>
     </w:p>
     <w:p>
       <w:r>
-        <w:t>Clínica</w:t>
-      </w:r>
-      <w:r>
-        <w:t xml:space="preserve"> – ID, Nome, Razão Social, Endereço, Telefone, CNPJ</w:t>
+        <w:t>Método terapêutico – ID, Nome</w:t>
       </w:r>
     </w:p>
     <w:p>
       <w:r>
-        <w:t>Status – cancelada, confirmada, em</w:t>
+        <w:t>Clínica</w:t>
+      </w:r>
+      <w:r>
+        <w:t xml:space="preserve"> – ID, Nome, Razão Social, Endereço, Telefone, CNPJ</w:t>
+      </w:r>
+    </w:p>
+    <w:p>
+      <w:r>
+        <w:t xml:space="preserve">Status – </w:t>
+      </w:r>
+      <w:proofErr w:type="gramStart"/>
+      <w:r>
+        <w:t>Nome(</w:t>
+      </w:r>
+      <w:proofErr w:type="gramEnd"/>
+      <w:r>
+        <w:t>cancelada, confirmada, em</w:t>
       </w:r>
       <w:r>
         <w:t xml:space="preserve"> andamento, finalizada, retorno</w:t>
+      </w:r>
+      <w:r>
+        <w:t>)</w:t>
       </w:r>
     </w:p>
     <w:p>
@@ -704,6 +2020,25 @@
       <w:szCs w:val="32"/>
     </w:rPr>
   </w:style>
+  <w:style w:type="table" w:styleId="Tabelacomgrade">
+    <w:name w:val="Table Grid"/>
+    <w:basedOn w:val="Tabelanormal"/>
+    <w:uiPriority w:val="39"/>
+    <w:rsid w:val="00CB39EC"/>
+    <w:pPr>
+      <w:spacing w:after="0" w:line="240" w:lineRule="auto"/>
+    </w:pPr>
+    <w:tblPr>
+      <w:tblBorders>
+        <w:top w:val="single" w:sz="4" w:space="0" w:color="auto"/>
+        <w:left w:val="single" w:sz="4" w:space="0" w:color="auto"/>
+        <w:bottom w:val="single" w:sz="4" w:space="0" w:color="auto"/>
+        <w:right w:val="single" w:sz="4" w:space="0" w:color="auto"/>
+        <w:insideH w:val="single" w:sz="4" w:space="0" w:color="auto"/>
+        <w:insideV w:val="single" w:sz="4" w:space="0" w:color="auto"/>
+      </w:tblBorders>
+    </w:tblPr>
+  </w:style>
 </w:styles>
 </file>
 

</xml_diff>